<commit_message>
added ER diagram and schema description
</commit_message>
<xml_diff>
--- a/FinalProject/Project_report.docx
+++ b/FinalProject/Project_report.docx
@@ -11,9 +11,8 @@
       <w:r>
         <w:t>Introduction</w:t>
       </w:r>
-      <w:r>
-        <w:t>: Description of DB (Problem statement)</w:t>
-      </w:r>
+      <w:bookmarkStart w:id="0" w:name="_GoBack"/>
+      <w:bookmarkEnd w:id="0"/>
     </w:p>
     <w:p>
       <w:pPr>
@@ -60,25 +59,7 @@
           <w:sz w:val="19"/>
           <w:szCs w:val="19"/>
         </w:rPr>
-        <w:t xml:space="preserve">The teacher creates questions and stores them in the system along with their answers for the different courses. The system maintains this collection of questions as a question bank and allows the teacher to create tests from these questions. </w:t>
-      </w:r>
-      <w:r>
-        <w:rPr>
-          <w:rFonts w:ascii="Arial" w:eastAsia="Times New Roman" w:hAnsi="Arial" w:cs="Arial"/>
-          <w:color w:val="222222"/>
-          <w:sz w:val="19"/>
-          <w:szCs w:val="19"/>
-        </w:rPr>
-        <w:t>These tests only contain 10 multiple choice questions which are selected by the teacher.</w:t>
-      </w:r>
-      <w:r>
-        <w:rPr>
-          <w:rFonts w:ascii="Arial" w:eastAsia="Times New Roman" w:hAnsi="Arial" w:cs="Arial"/>
-          <w:color w:val="222222"/>
-          <w:sz w:val="19"/>
-          <w:szCs w:val="19"/>
-        </w:rPr>
-        <w:t xml:space="preserve"> The students can take one test at a time and the</w:t>
+        <w:t>The teacher creates questions and stores them in the system along with their answers for the different courses. The system maintains this collection of questions as a question bank and allows the teacher to create tests from these questions. These tests only contain 10 multiple choice questions which are selected by the teacher. The students can take one test at a time and the</w:t>
       </w:r>
       <w:r>
         <w:rPr>
@@ -262,23 +243,10 @@
         <w:t xml:space="preserve">be mentioned.  </w:t>
       </w:r>
       <w:r>
-        <w:t xml:space="preserve">The question is stored in the database and each question is assigned a unique identifier called </w:t>
-      </w:r>
-      <w:proofErr w:type="spellStart"/>
-      <w:r>
-        <w:t>questionId</w:t>
-      </w:r>
-      <w:proofErr w:type="spellEnd"/>
-      <w:r>
-        <w:t xml:space="preserve">. </w:t>
-      </w:r>
-      <w:r>
-        <w:t xml:space="preserve">To modify an existing question, the </w:t>
-      </w:r>
-      <w:bookmarkStart w:id="0" w:name="_GoBack"/>
-      <w:bookmarkEnd w:id="0"/>
-      <w:r>
-        <w:t>teacher must choose the question to be modified</w:t>
+        <w:t xml:space="preserve">The question is stored in the database and each question is assigned a unique identifier called questionId. </w:t>
+      </w:r>
+      <w:r>
+        <w:t>To modify an existing question, the teacher must choose the question to be modified</w:t>
       </w:r>
     </w:p>
     <w:p>
@@ -291,18 +259,10 @@
         <w:t xml:space="preserve">Login, choose course, set of actions depend on the </w:t>
       </w:r>
       <w:r>
-        <w:t xml:space="preserve">role. Teacher can add /modify </w:t>
-      </w:r>
-      <w:proofErr w:type="spellStart"/>
-      <w:r>
-        <w:t>qt</w:t>
-      </w:r>
-      <w:r>
-        <w:t>estions</w:t>
-      </w:r>
-      <w:proofErr w:type="spellEnd"/>
-      <w:r>
-        <w:t xml:space="preserve">, create tests, view grades. Student can take test or view grades. </w:t>
+        <w:t>role. Teacher can add /modify qt</w:t>
+      </w:r>
+      <w:r>
+        <w:t xml:space="preserve">estions, create tests, view grades. Student can take test or view grades. </w:t>
       </w:r>
     </w:p>
     <w:p>
@@ -321,24 +281,279 @@
       </w:r>
     </w:p>
     <w:p/>
-    <w:p>
-      <w:r>
-        <w:t>DB schema</w:t>
-      </w:r>
-    </w:p>
-    <w:p>
-      <w:r>
-        <w:t>Schema diagram and explain the tables &amp; their columns, primary keys, foreign keys</w:t>
-      </w:r>
-    </w:p>
-    <w:p>
-      <w:r>
-        <w:t>3NF</w:t>
-      </w:r>
-    </w:p>
     <w:p/>
-    <w:p>
-      <w:r>
+    <w:p/>
+    <w:p/>
+    <w:p>
+      <w:r>
+        <w:lastRenderedPageBreak/>
+        <w:t>Database S</w:t>
+      </w:r>
+      <w:r>
+        <w:t>chema</w:t>
+      </w:r>
+    </w:p>
+    <w:p>
+      <w:r>
+        <w:rPr>
+          <w:noProof/>
+        </w:rPr>
+        <w:drawing>
+          <wp:inline distT="0" distB="0" distL="0" distR="0">
+            <wp:extent cx="5943600" cy="6759575"/>
+            <wp:effectExtent l="0" t="0" r="0" b="3175"/>
+            <wp:docPr id="2" name="Picture 2"/>
+            <wp:cNvGraphicFramePr>
+              <a:graphicFrameLocks xmlns:a="http://schemas.openxmlformats.org/drawingml/2006/main" noChangeAspect="1"/>
+            </wp:cNvGraphicFramePr>
+            <a:graphic xmlns:a="http://schemas.openxmlformats.org/drawingml/2006/main">
+              <a:graphicData uri="http://schemas.openxmlformats.org/drawingml/2006/picture">
+                <pic:pic xmlns:pic="http://schemas.openxmlformats.org/drawingml/2006/picture">
+                  <pic:nvPicPr>
+                    <pic:cNvPr id="2" name="ER_diagram.jpg"/>
+                    <pic:cNvPicPr/>
+                  </pic:nvPicPr>
+                  <pic:blipFill>
+                    <a:blip r:embed="rId4" cstate="print">
+                      <a:extLst>
+                        <a:ext uri="{28A0092B-C50C-407E-A947-70E740481C1C}">
+                          <a14:useLocalDpi xmlns:a14="http://schemas.microsoft.com/office/drawing/2010/main" val="0"/>
+                        </a:ext>
+                      </a:extLst>
+                    </a:blip>
+                    <a:stretch>
+                      <a:fillRect/>
+                    </a:stretch>
+                  </pic:blipFill>
+                  <pic:spPr>
+                    <a:xfrm>
+                      <a:off x="0" y="0"/>
+                      <a:ext cx="5943600" cy="6759575"/>
+                    </a:xfrm>
+                    <a:prstGeom prst="rect">
+                      <a:avLst/>
+                    </a:prstGeom>
+                  </pic:spPr>
+                </pic:pic>
+              </a:graphicData>
+            </a:graphic>
+          </wp:inline>
+        </w:drawing>
+      </w:r>
+    </w:p>
+    <w:p>
+      <w:r>
+        <w:t>The database schema of the testing application consists of the following tables:</w:t>
+      </w:r>
+    </w:p>
+    <w:p>
+      <w:r>
+        <w:t>1. course</w:t>
+      </w:r>
+      <w:r>
+        <w:t xml:space="preserve">: This table stores information about the course like course id and course name. The course id is a unique identifier assigned to each course and hence is chosen as the primary key of the table. </w:t>
+      </w:r>
+    </w:p>
+    <w:p>
+      <w:r>
+        <w:lastRenderedPageBreak/>
+        <w:t>2. grade</w:t>
+      </w:r>
+      <w:r>
+        <w:t xml:space="preserve">: This table stores information about the grade scored by each student in each test for each course. </w:t>
+      </w:r>
+      <w:r>
+        <w:t xml:space="preserve">The columns testId, courseId and studentId are foreign keys relating the grade table to test, course and student tables respectively. The combination of all the three foreign keys is used as the primary key of this table. </w:t>
+      </w:r>
+      <w:r>
+        <w:t>The grade column can have the values ‘A’, ‘B’, ‘C’, ‘D’, ‘E’ or ‘F’.</w:t>
+      </w:r>
+    </w:p>
+    <w:p>
+      <w:r>
+        <w:t xml:space="preserve">3. </w:t>
+      </w:r>
+      <w:r>
+        <w:t>question</w:t>
+      </w:r>
+      <w:r>
+        <w:t xml:space="preserve">: </w:t>
+      </w:r>
+      <w:r>
+        <w:t xml:space="preserve">This table stores information about the questions and serves as a question bank for all the courses. </w:t>
+      </w:r>
+      <w:r>
+        <w:t xml:space="preserve">Each question is related to one course and hence the courseId is added as a foreign key to the table. Each question is assigned a unique identifier called questionId and s used as the primary key of the table. </w:t>
+      </w:r>
+      <w:r>
+        <w:t xml:space="preserve">Each question has four answer options and one correct answer. </w:t>
+      </w:r>
+    </w:p>
+    <w:p>
+      <w:r>
+        <w:t xml:space="preserve">4. </w:t>
+      </w:r>
+      <w:r>
+        <w:t>roles</w:t>
+      </w:r>
+      <w:r>
+        <w:t xml:space="preserve">: </w:t>
+      </w:r>
+      <w:r>
+        <w:t xml:space="preserve">This table stores the different user roles present in the testing system. There are two user roles-student and teacher. </w:t>
+      </w:r>
+    </w:p>
+    <w:p>
+      <w:r>
+        <w:t>5</w:t>
+      </w:r>
+      <w:r>
+        <w:t>.</w:t>
+      </w:r>
+      <w:r>
+        <w:t xml:space="preserve"> student</w:t>
+      </w:r>
+      <w:r>
+        <w:t xml:space="preserve">: </w:t>
+      </w:r>
+      <w:r>
+        <w:t xml:space="preserve">This table stores information about students like student name and unique identifier called studentId which is used a primary key of the table. </w:t>
+      </w:r>
+    </w:p>
+    <w:p>
+      <w:r>
+        <w:t xml:space="preserve">6. </w:t>
+      </w:r>
+      <w:r>
+        <w:t>takes</w:t>
+      </w:r>
+      <w:r>
+        <w:t xml:space="preserve">: This table lists the course ids of the courses taken by each student. </w:t>
+      </w:r>
+      <w:r>
+        <w:t xml:space="preserve">This table is assumed to be populated by an external system like student registration system which knows the courses taken by all students. </w:t>
+      </w:r>
+    </w:p>
+    <w:p>
+      <w:r>
+        <w:t xml:space="preserve">7. </w:t>
+      </w:r>
+      <w:r>
+        <w:t>teacher</w:t>
+      </w:r>
+      <w:r>
+        <w:t xml:space="preserve">: This table stores information about teachers like teacher name and unique identifier called teahcerId which is used a primary key of the table. </w:t>
+      </w:r>
+    </w:p>
+    <w:p>
+      <w:r>
+        <w:t>8. teaches</w:t>
+      </w:r>
+      <w:r>
+        <w:t xml:space="preserve">: </w:t>
+      </w:r>
+      <w:r>
+        <w:t xml:space="preserve">This table lists the course ids of the courses </w:t>
+      </w:r>
+      <w:r>
+        <w:t>taught</w:t>
+      </w:r>
+      <w:r>
+        <w:t xml:space="preserve"> by each </w:t>
+      </w:r>
+      <w:r>
+        <w:t>teacher</w:t>
+      </w:r>
+      <w:r>
+        <w:t>. This table is assumed to be populated by</w:t>
+      </w:r>
+      <w:r>
+        <w:t xml:space="preserve"> an external system</w:t>
+      </w:r>
+      <w:r>
+        <w:t xml:space="preserve"> which knows the courses ta</w:t>
+      </w:r>
+      <w:r>
+        <w:t xml:space="preserve">ught </w:t>
+      </w:r>
+      <w:r>
+        <w:t xml:space="preserve">by all </w:t>
+      </w:r>
+      <w:r>
+        <w:t>teachers</w:t>
+      </w:r>
+      <w:r>
+        <w:t>.</w:t>
+      </w:r>
+    </w:p>
+    <w:p>
+      <w:r>
+        <w:t>9. test</w:t>
+      </w:r>
+      <w:r>
+        <w:t xml:space="preserve">: This table stores information about every test created for all courses. </w:t>
+      </w:r>
+      <w:r>
+        <w:t xml:space="preserve">Each test is assigned a unique identifier called testId and hence is used the primary key of the table. Every test has a name and a time duration. Every test is created for a course and hence the courseId is added as a foreign key to represent the course for which the test is created. </w:t>
+      </w:r>
+    </w:p>
+    <w:p>
+      <w:r>
+        <w:t>10. testQuestions</w:t>
+      </w:r>
+      <w:r>
+        <w:t xml:space="preserve">: For all tests, this table lists the questionIds of all the questions that are assigned to the test. </w:t>
+      </w:r>
+      <w:r>
+        <w:t xml:space="preserve">Every test has ten questions and hence this table will have ten records, one for each question in the test. </w:t>
+      </w:r>
+    </w:p>
+    <w:p>
+      <w:r>
+        <w:t>11. testStagging</w:t>
+      </w:r>
+      <w:r>
+        <w:t xml:space="preserve">: </w:t>
+      </w:r>
+      <w:r>
+        <w:t xml:space="preserve">This table is used to temporarily store information about a test that is being taken a student. It stores the studentId of the student taking the test, the testId of the test being taken and the status of the test. The status indicates if the test is being taken or completed.  </w:t>
+      </w:r>
+    </w:p>
+    <w:p>
+      <w:r>
+        <w:t>12.</w:t>
+      </w:r>
+      <w:r>
+        <w:t xml:space="preserve"> </w:t>
+      </w:r>
+      <w:r>
+        <w:t>user</w:t>
+      </w:r>
+      <w:r>
+        <w:t xml:space="preserve">: This table stores user information like username and password, which is used for verifying the user credentials while logging the user into the testing system. It also stores the user role. Each user is assigned a unique identifier </w:t>
+      </w:r>
+      <w:r>
+        <w:t xml:space="preserve">called id, </w:t>
+      </w:r>
+      <w:r>
+        <w:t xml:space="preserve">which is used as the primary key of the table. </w:t>
+      </w:r>
+    </w:p>
+    <w:p>
+      <w:r>
+        <w:t xml:space="preserve">It can be noted that all the columns of the tables have atomic values. Hence, the database schema is in first normal form. </w:t>
+      </w:r>
+      <w:r>
+        <w:t xml:space="preserve">In each table, all the non-prime columns are functionally determined by the primary key only. There are no transitive dependencies. Hence, the database schema is also in second and third normal form. </w:t>
+      </w:r>
+      <w:r>
+        <w:t xml:space="preserve"> </w:t>
+      </w:r>
+    </w:p>
+    <w:p/>
+    <w:p>
+      <w:r>
+        <w:lastRenderedPageBreak/>
         <w:t>Topics implemented</w:t>
       </w:r>
     </w:p>
@@ -356,11 +571,9 @@
       <w:r>
         <w:t>Index</w:t>
       </w:r>
-      <w:proofErr w:type="gramStart"/>
       <w:r>
         <w:t>:1</w:t>
       </w:r>
-      <w:proofErr w:type="gramEnd"/>
     </w:p>
     <w:p>
       <w:r>

</xml_diff>

<commit_message>
adding Working of the application and pictures
</commit_message>
<xml_diff>
--- a/FinalProject/Project_report.docx
+++ b/FinalProject/Project_report.docx
@@ -1,6 +1,6 @@
 
 <file path=word/document.xml><?xml version="1.0" encoding="utf-8"?>
-<w:document xmlns:wpc="http://schemas.microsoft.com/office/word/2010/wordprocessingCanvas" xmlns:mc="http://schemas.openxmlformats.org/markup-compatibility/2006" xmlns:o="urn:schemas-microsoft-com:office:office" xmlns:r="http://schemas.openxmlformats.org/officeDocument/2006/relationships" xmlns:m="http://schemas.openxmlformats.org/officeDocument/2006/math" xmlns:v="urn:schemas-microsoft-com:vml" xmlns:wp14="http://schemas.microsoft.com/office/word/2010/wordprocessingDrawing" xmlns:wp="http://schemas.openxmlformats.org/drawingml/2006/wordprocessingDrawing" xmlns:w10="urn:schemas-microsoft-com:office:word" xmlns:w="http://schemas.openxmlformats.org/wordprocessingml/2006/main" xmlns:w14="http://schemas.microsoft.com/office/word/2010/wordml" xmlns:w15="http://schemas.microsoft.com/office/word/2012/wordml" xmlns:wpg="http://schemas.microsoft.com/office/word/2010/wordprocessingGroup" xmlns:wpi="http://schemas.microsoft.com/office/word/2010/wordprocessingInk" xmlns:wne="http://schemas.microsoft.com/office/word/2006/wordml" xmlns:wps="http://schemas.microsoft.com/office/word/2010/wordprocessingShape" mc:Ignorable="w14 w15 wp14">
+<w:document xmlns:wpc="http://schemas.microsoft.com/office/word/2010/wordprocessingCanvas" xmlns:mo="http://schemas.microsoft.com/office/mac/office/2008/main" xmlns:mc="http://schemas.openxmlformats.org/markup-compatibility/2006" xmlns:mv="urn:schemas-microsoft-com:mac:vml" xmlns:o="urn:schemas-microsoft-com:office:office" xmlns:r="http://schemas.openxmlformats.org/officeDocument/2006/relationships" xmlns:m="http://schemas.openxmlformats.org/officeDocument/2006/math" xmlns:v="urn:schemas-microsoft-com:vml" xmlns:wp14="http://schemas.microsoft.com/office/word/2010/wordprocessingDrawing" xmlns:wp="http://schemas.openxmlformats.org/drawingml/2006/wordprocessingDrawing" xmlns:w10="urn:schemas-microsoft-com:office:word" xmlns:w="http://schemas.openxmlformats.org/wordprocessingml/2006/main" xmlns:w14="http://schemas.microsoft.com/office/word/2010/wordml" xmlns:w15="http://schemas.microsoft.com/office/word/2012/wordml" xmlns:wpg="http://schemas.microsoft.com/office/word/2010/wordprocessingGroup" xmlns:wpi="http://schemas.microsoft.com/office/word/2010/wordprocessingInk" xmlns:wne="http://schemas.microsoft.com/office/word/2006/wordml" xmlns:wps="http://schemas.microsoft.com/office/word/2010/wordprocessingShape" mc:Ignorable="w14 w15 wp14">
   <w:body>
     <w:p>
       <w:r>
@@ -11,8 +11,6 @@
       <w:r>
         <w:t>Introduction</w:t>
       </w:r>
-      <w:bookmarkStart w:id="0" w:name="_GoBack"/>
-      <w:bookmarkEnd w:id="0"/>
     </w:p>
     <w:p>
       <w:pPr>
@@ -211,7 +209,21 @@
     </w:p>
     <w:p>
       <w:r>
-        <w:t xml:space="preserve">The test management system has two types of users-teachers and students. Both types of users need to first login to the system by providing their username, password and role type (teacher or student). The system verifies the user credentials using a stored procedure. On successful login, the user has to select the course of interest. </w:t>
+        <w:t>The test managemen</w:t>
+      </w:r>
+      <w:r>
+        <w:t xml:space="preserve">t system has two types of </w:t>
+      </w:r>
+      <w:proofErr w:type="gramStart"/>
+      <w:r>
+        <w:t>users</w:t>
+      </w:r>
+      <w:proofErr w:type="gramEnd"/>
+      <w:r>
+        <w:t xml:space="preserve"> </w:t>
+      </w:r>
+      <w:r>
+        <w:t xml:space="preserve">teachers and students. Both types of users need to first login to the system by providing their username, password and role type (teacher or student). The system verifies the user credentials using a stored procedure. On successful login, the user has to select the course of interest. </w:t>
       </w:r>
       <w:r>
         <w:t xml:space="preserve">The information about courses taught by a teacher and courses taken by a student is maintained in a different system like the course registration system and our test management system imports this data from it. </w:t>
@@ -223,7 +235,19 @@
         <w:t xml:space="preserve"> </w:t>
       </w:r>
       <w:r>
-        <w:t xml:space="preserve">The user selects the course of interest. </w:t>
+        <w:t>The user</w:t>
+      </w:r>
+      <w:r>
+        <w:t xml:space="preserve"> then</w:t>
+      </w:r>
+      <w:r>
+        <w:t xml:space="preserve"> selects the course of interest</w:t>
+      </w:r>
+      <w:r>
+        <w:t>, allowing the user to do specific operations depending on the role they logged in with</w:t>
+      </w:r>
+      <w:r>
+        <w:t xml:space="preserve">. </w:t>
       </w:r>
     </w:p>
     <w:p>
@@ -248,45 +272,37 @@
       <w:r>
         <w:t>To modify an existing question, the teacher must choose the question to be modified</w:t>
       </w:r>
-    </w:p>
-    <w:p>
-      <w:r>
-        <w:t>Front –end, how to use the application, screen shots.</w:t>
-      </w:r>
-    </w:p>
-    <w:p>
-      <w:r>
-        <w:t xml:space="preserve">Login, choose course, set of actions depend on the </w:t>
-      </w:r>
-      <w:r>
-        <w:t>role. Teacher can add /modify qt</w:t>
-      </w:r>
-      <w:r>
-        <w:t xml:space="preserve">estions, create tests, view grades. Student can take test or view grades. </w:t>
-      </w:r>
-    </w:p>
-    <w:p>
-      <w:r>
-        <w:t>Teachers &amp; students</w:t>
-      </w:r>
-    </w:p>
-    <w:p>
-      <w:r>
-        <w:t>Teachers add/modify questions &amp; create tests.</w:t>
-      </w:r>
-    </w:p>
-    <w:p>
-      <w:r>
-        <w:t>Students take tests and view grades</w:t>
+      <w:r>
+        <w:t>. The questions they can choose from is shown to the teacher by a drop down boxed called a combo box. The questions are shown by the the question part not the questionId, this makes it easier for the teacher to see which question she or he wants to modify. When a teacher has at least 10 questions inside the question bank for a course she or he can make a test. Each test must have ten questions, a test name and the max time a student can take on the test</w:t>
+      </w:r>
+      <w:r>
+        <w:t xml:space="preserve"> </w:t>
+      </w:r>
+      <w:r>
+        <w:t xml:space="preserve">(10, 30 or 60 minutes). When creating a </w:t>
+      </w:r>
+      <w:r>
+        <w:t>test,</w:t>
+      </w:r>
+      <w:r>
+        <w:t xml:space="preserve"> the teacher will have 10 combo boxes, one for each questions, that displays the same information as the modify question combo box which is the </w:t>
+      </w:r>
+      <w:r>
+        <w:t>actual question itself. The last thing a teacher can do is view the grades of the students for a course. The display will show each test a teacher has made and under each test each student that has taken the test and her or his grade for the test.</w:t>
+      </w:r>
+    </w:p>
+    <w:p>
+      <w:r>
+        <w:t xml:space="preserve">For students, the system allows them to take a test or view their grades. A student can choose a test that the teacher has created for the specific course. Just like the teacher’s question combo box the student can see the name of every test that the teacher has made that the student has currently not taken. Once the student chooses which test she or he wants to take the system will retrieve each question for the test from the question bank using a stored procedure in the system. The student will </w:t>
+      </w:r>
+      <w:r>
+        <w:lastRenderedPageBreak/>
+        <w:t xml:space="preserve">have a certain time limit that the teacher has setup to take the test. The test will be submitted and graded using a trigger when ever a student has finished and submitted it her or his self or the time limit has run up. Once the student is done with a test for the specific course she or he can view the grade for all test that she or he has taken for that course. The grades will be shown under the specific test name with a letter grade received for the test (A, B, C, D or F). </w:t>
       </w:r>
     </w:p>
     <w:p/>
-    <w:p/>
-    <w:p/>
-    <w:p/>
-    <w:p>
-      <w:r>
-        <w:lastRenderedPageBreak/>
+    <w:p>
+      <w:r>
         <w:t>Database S</w:t>
       </w:r>
       <w:r>
@@ -294,14 +310,15 @@
       </w:r>
     </w:p>
     <w:p>
+      <w:bookmarkStart w:id="0" w:name="_GoBack"/>
       <w:r>
         <w:rPr>
           <w:noProof/>
         </w:rPr>
         <w:drawing>
-          <wp:inline distT="0" distB="0" distL="0" distR="0">
-            <wp:extent cx="5943600" cy="6759575"/>
-            <wp:effectExtent l="0" t="0" r="0" b="3175"/>
+          <wp:inline distT="0" distB="0" distL="0" distR="0" wp14:anchorId="4B16C4B9" wp14:editId="4385B92F">
+            <wp:extent cx="5080635" cy="5778137"/>
+            <wp:effectExtent l="0" t="0" r="0" b="0"/>
             <wp:docPr id="2" name="Picture 2"/>
             <wp:cNvGraphicFramePr>
               <a:graphicFrameLocks xmlns:a="http://schemas.openxmlformats.org/drawingml/2006/main" noChangeAspect="1"/>
@@ -328,7 +345,7 @@
                   <pic:spPr>
                     <a:xfrm>
                       <a:off x="0" y="0"/>
-                      <a:ext cx="5943600" cy="6759575"/>
+                      <a:ext cx="5087040" cy="5785421"/>
                     </a:xfrm>
                     <a:prstGeom prst="rect">
                       <a:avLst/>
@@ -340,6 +357,7 @@
           </wp:inline>
         </w:drawing>
       </w:r>
+      <w:bookmarkEnd w:id="0"/>
     </w:p>
     <w:p>
       <w:r>
@@ -450,40 +468,7 @@
         <w:t>8. teaches</w:t>
       </w:r>
       <w:r>
-        <w:t xml:space="preserve">: </w:t>
-      </w:r>
-      <w:r>
-        <w:t xml:space="preserve">This table lists the course ids of the courses </w:t>
-      </w:r>
-      <w:r>
-        <w:t>taught</w:t>
-      </w:r>
-      <w:r>
-        <w:t xml:space="preserve"> by each </w:t>
-      </w:r>
-      <w:r>
-        <w:t>teacher</w:t>
-      </w:r>
-      <w:r>
-        <w:t>. This table is assumed to be populated by</w:t>
-      </w:r>
-      <w:r>
-        <w:t xml:space="preserve"> an external system</w:t>
-      </w:r>
-      <w:r>
-        <w:t xml:space="preserve"> which knows the courses ta</w:t>
-      </w:r>
-      <w:r>
-        <w:t xml:space="preserve">ught </w:t>
-      </w:r>
-      <w:r>
-        <w:t xml:space="preserve">by all </w:t>
-      </w:r>
-      <w:r>
-        <w:t>teachers</w:t>
-      </w:r>
-      <w:r>
-        <w:t>.</w:t>
+        <w:t>: This table lists the course ids of the courses taught by each teacher. This table is assumed to be populated by an external system which knows the courses taught by all teachers.</w:t>
       </w:r>
     </w:p>
     <w:p>
@@ -607,7 +592,7 @@
       </w:pPr>
     </w:pPrDefault>
   </w:docDefaults>
-  <w:latentStyles w:defLockedState="0" w:defUIPriority="99" w:defSemiHidden="0" w:defUnhideWhenUsed="0" w:defQFormat="0" w:count="371">
+  <w:latentStyles w:defLockedState="0" w:defUIPriority="99" w:defSemiHidden="0" w:defUnhideWhenUsed="0" w:defQFormat="0" w:count="380">
     <w:lsdException w:name="Normal" w:uiPriority="0" w:qFormat="1"/>
     <w:lsdException w:name="heading 1" w:uiPriority="9" w:qFormat="1"/>
     <w:lsdException w:name="heading 2" w:semiHidden="1" w:uiPriority="9" w:unhideWhenUsed="1" w:qFormat="1"/>

</xml_diff>